<commit_message>
import sounds from StarSector. Turn to Rigid v.
</commit_message>
<xml_diff>
--- a/doc/分工.docx
+++ b/doc/分工.docx
@@ -197,8 +197,6 @@
           <w:lang w:val="en-US" w:eastAsia="zh-CN"/>
         </w:rPr>
       </w:pPr>
-      <w:bookmarkStart w:id="0" w:name="_GoBack"/>
-      <w:bookmarkEnd w:id="0"/>
     </w:p>
     <w:p>
       <w:pPr>
@@ -603,6 +601,26 @@
           <w:rFonts w:hint="eastAsia"/>
           <w:lang w:val="en-US" w:eastAsia="zh-CN"/>
         </w:rPr>
+        <w:t xml:space="preserve"> 完成显示武器和技能CD的脚本. 这个脚本会和玩家武器/技能脚本一样挂载在武器图标上. 让这个脚本读取玩家武器/技能脚本的cd变量(好像是叫做t, 变量名就是一个字母), 把它们的值(注意精度)显示到技能图标上方. 武器/技能在冷却的时候可以让图标变暗一点, 让数字更突出.</w:t>
+      </w:r>
+    </w:p>
+    <w:p>
+      <w:pPr>
+        <w:numPr>
+          <w:ilvl w:val="0"/>
+          <w:numId w:val="4"/>
+        </w:numPr>
+        <w:ind w:firstLine="420" w:firstLineChars="0"/>
+        <w:rPr>
+          <w:rFonts w:hint="eastAsia"/>
+          <w:lang w:val="en-US" w:eastAsia="zh-CN"/>
+        </w:rPr>
+      </w:pPr>
+      <w:r>
+        <w:rPr>
+          <w:rFonts w:hint="eastAsia"/>
+          <w:lang w:val="en-US" w:eastAsia="zh-CN"/>
+        </w:rPr>
         <w:t xml:space="preserve"> 搭建主界面, 写好跳转至不同场景的脚本. 看起来像这样:</w:t>
       </w:r>
     </w:p>
@@ -610,6 +628,7 @@
       <w:pPr>
         <w:widowControl w:val="0"/>
         <w:numPr>
+          <w:ilvl w:val="0"/>
           <w:numId w:val="0"/>
         </w:numPr>
         <w:jc w:val="both"/>
@@ -666,6 +685,7 @@
       <w:pPr>
         <w:widowControl w:val="0"/>
         <w:numPr>
+          <w:ilvl w:val="0"/>
           <w:numId w:val="0"/>
         </w:numPr>
         <w:jc w:val="both"/>
@@ -686,6 +706,7 @@
       <w:pPr>
         <w:widowControl w:val="0"/>
         <w:numPr>
+          <w:ilvl w:val="0"/>
           <w:numId w:val="0"/>
         </w:numPr>
         <w:jc w:val="both"/>
@@ -706,6 +727,7 @@
       <w:pPr>
         <w:widowControl w:val="0"/>
         <w:numPr>
+          <w:ilvl w:val="0"/>
           <w:numId w:val="0"/>
         </w:numPr>
         <w:jc w:val="both"/>
@@ -719,6 +741,7 @@
       <w:pPr>
         <w:widowControl w:val="0"/>
         <w:numPr>
+          <w:ilvl w:val="0"/>
           <w:numId w:val="0"/>
         </w:numPr>
         <w:jc w:val="both"/>
@@ -732,6 +755,7 @@
       <w:pPr>
         <w:widowControl w:val="0"/>
         <w:numPr>
+          <w:ilvl w:val="0"/>
           <w:numId w:val="0"/>
         </w:numPr>
         <w:jc w:val="both"/>
@@ -740,11 +764,14 @@
           <w:lang w:val="en-US" w:eastAsia="zh-CN"/>
         </w:rPr>
       </w:pPr>
-    </w:p>
-    <w:p>
-      <w:pPr>
-        <w:widowControl w:val="0"/>
-        <w:numPr>
+      <w:bookmarkStart w:id="0" w:name="_GoBack"/>
+      <w:bookmarkEnd w:id="0"/>
+    </w:p>
+    <w:p>
+      <w:pPr>
+        <w:widowControl w:val="0"/>
+        <w:numPr>
+          <w:ilvl w:val="0"/>
           <w:numId w:val="0"/>
         </w:numPr>
         <w:jc w:val="both"/>
@@ -753,71 +780,6 @@
           <w:lang w:val="en-US" w:eastAsia="zh-CN"/>
         </w:rPr>
       </w:pPr>
-    </w:p>
-    <w:p>
-      <w:pPr>
-        <w:widowControl w:val="0"/>
-        <w:numPr>
-          <w:numId w:val="0"/>
-        </w:numPr>
-        <w:jc w:val="both"/>
-        <w:rPr>
-          <w:rFonts w:hint="eastAsia"/>
-          <w:lang w:val="en-US" w:eastAsia="zh-CN"/>
-        </w:rPr>
-      </w:pPr>
-    </w:p>
-    <w:p>
-      <w:pPr>
-        <w:widowControl w:val="0"/>
-        <w:numPr>
-          <w:numId w:val="0"/>
-        </w:numPr>
-        <w:jc w:val="both"/>
-        <w:rPr>
-          <w:rFonts w:hint="eastAsia"/>
-          <w:lang w:val="en-US" w:eastAsia="zh-CN"/>
-        </w:rPr>
-      </w:pPr>
-    </w:p>
-    <w:p>
-      <w:pPr>
-        <w:widowControl w:val="0"/>
-        <w:numPr>
-          <w:numId w:val="0"/>
-        </w:numPr>
-        <w:jc w:val="both"/>
-        <w:rPr>
-          <w:rFonts w:hint="eastAsia"/>
-          <w:lang w:val="en-US" w:eastAsia="zh-CN"/>
-        </w:rPr>
-      </w:pPr>
-    </w:p>
-    <w:p>
-      <w:pPr>
-        <w:widowControl w:val="0"/>
-        <w:numPr>
-          <w:numId w:val="0"/>
-        </w:numPr>
-        <w:jc w:val="both"/>
-        <w:rPr>
-          <w:rFonts w:hint="eastAsia"/>
-          <w:lang w:val="en-US" w:eastAsia="zh-CN"/>
-        </w:rPr>
-      </w:pPr>
-    </w:p>
-    <w:p>
-      <w:pPr>
-        <w:widowControl w:val="0"/>
-        <w:numPr>
-          <w:numId w:val="0"/>
-        </w:numPr>
-        <w:jc w:val="both"/>
-        <w:rPr>
-          <w:rFonts w:hint="eastAsia"/>
-          <w:lang w:val="en-US" w:eastAsia="zh-CN"/>
-        </w:rPr>
-      </w:pPr>
       <w:r>
         <w:rPr>
           <w:rFonts w:hint="eastAsia"/>
@@ -852,6 +814,7 @@
       <w:pPr>
         <w:widowControl w:val="0"/>
         <w:numPr>
+          <w:ilvl w:val="0"/>
           <w:numId w:val="0"/>
         </w:numPr>
         <w:jc w:val="both"/>
@@ -908,6 +871,7 @@
       <w:pPr>
         <w:widowControl w:val="0"/>
         <w:numPr>
+          <w:ilvl w:val="0"/>
           <w:numId w:val="0"/>
         </w:numPr>
         <w:jc w:val="both"/>
@@ -928,6 +892,7 @@
       <w:pPr>
         <w:widowControl w:val="0"/>
         <w:numPr>
+          <w:ilvl w:val="0"/>
           <w:numId w:val="0"/>
         </w:numPr>
         <w:jc w:val="both"/>
@@ -948,6 +913,7 @@
       <w:pPr>
         <w:widowControl w:val="0"/>
         <w:numPr>
+          <w:ilvl w:val="0"/>
           <w:numId w:val="0"/>
         </w:numPr>
         <w:jc w:val="both"/>
@@ -968,6 +934,7 @@
       <w:pPr>
         <w:widowControl w:val="0"/>
         <w:numPr>
+          <w:ilvl w:val="0"/>
           <w:numId w:val="0"/>
         </w:numPr>
         <w:jc w:val="both"/>
@@ -981,6 +948,7 @@
       <w:pPr>
         <w:widowControl w:val="0"/>
         <w:numPr>
+          <w:ilvl w:val="0"/>
           <w:numId w:val="0"/>
         </w:numPr>
         <w:jc w:val="both"/>
@@ -1001,6 +969,7 @@
       <w:pPr>
         <w:widowControl w:val="0"/>
         <w:numPr>
+          <w:ilvl w:val="0"/>
           <w:numId w:val="0"/>
         </w:numPr>
         <w:ind w:firstLine="420" w:firstLineChars="0"/>
@@ -1022,6 +991,7 @@
       <w:pPr>
         <w:widowControl w:val="0"/>
         <w:numPr>
+          <w:ilvl w:val="0"/>
           <w:numId w:val="0"/>
         </w:numPr>
         <w:ind w:firstLine="420" w:firstLineChars="0"/>
@@ -1043,6 +1013,7 @@
       <w:pPr>
         <w:widowControl w:val="0"/>
         <w:numPr>
+          <w:ilvl w:val="0"/>
           <w:numId w:val="0"/>
         </w:numPr>
         <w:ind w:firstLine="420" w:firstLineChars="0"/>
@@ -1064,6 +1035,7 @@
       <w:pPr>
         <w:widowControl w:val="0"/>
         <w:numPr>
+          <w:ilvl w:val="0"/>
           <w:numId w:val="0"/>
         </w:numPr>
         <w:ind w:firstLine="420" w:firstLineChars="0"/>
@@ -1085,6 +1057,7 @@
       <w:pPr>
         <w:widowControl w:val="0"/>
         <w:numPr>
+          <w:ilvl w:val="0"/>
           <w:numId w:val="0"/>
         </w:numPr>
         <w:ind w:firstLine="420" w:firstLineChars="0"/>
@@ -1114,6 +1087,30 @@
 
 <file path=word/numbering.xml><?xml version="1.0" encoding="utf-8"?>
 <w:numbering xmlns:wpc="http://schemas.microsoft.com/office/word/2010/wordprocessingCanvas" xmlns:mc="http://schemas.openxmlformats.org/markup-compatibility/2006" xmlns:o="urn:schemas-microsoft-com:office:office" xmlns:r="http://schemas.openxmlformats.org/officeDocument/2006/relationships" xmlns:m="http://schemas.openxmlformats.org/officeDocument/2006/math" xmlns:v="urn:schemas-microsoft-com:vml" xmlns:wp14="http://schemas.microsoft.com/office/word/2010/wordprocessingDrawing" xmlns:wp="http://schemas.openxmlformats.org/drawingml/2006/wordprocessingDrawing" xmlns:w10="urn:schemas-microsoft-com:office:word" xmlns:w="http://schemas.openxmlformats.org/wordprocessingml/2006/main" xmlns:w14="http://schemas.microsoft.com/office/word/2010/wordml" xmlns:wpg="http://schemas.microsoft.com/office/word/2010/wordprocessingGroup" xmlns:wpi="http://schemas.microsoft.com/office/word/2010/wordprocessingInk" xmlns:wne="http://schemas.microsoft.com/office/word/2006/wordml" xmlns:wps="http://schemas.microsoft.com/office/word/2010/wordprocessingShape" mc:Ignorable="w14 wp14">
+  <w:abstractNum w:abstractNumId="1490448296">
+    <w:nsid w:val="58D66FA8"/>
+    <w:multiLevelType w:val="singleLevel"/>
+    <w:tmpl w:val="58D66FA8"/>
+    <w:lvl w:ilvl="0" w:tentative="1">
+      <w:start w:val="1"/>
+      <w:numFmt w:val="decimal"/>
+      <w:suff w:val="space"/>
+      <w:lvlText w:val="%1."/>
+      <w:lvlJc w:val="left"/>
+    </w:lvl>
+  </w:abstractNum>
+  <w:abstractNum w:abstractNumId="1490448327">
+    <w:nsid w:val="58D66FC7"/>
+    <w:multiLevelType w:val="singleLevel"/>
+    <w:tmpl w:val="58D66FC7"/>
+    <w:lvl w:ilvl="0" w:tentative="1">
+      <w:start w:val="1"/>
+      <w:numFmt w:val="decimal"/>
+      <w:suff w:val="space"/>
+      <w:lvlText w:val="%1."/>
+      <w:lvlJc w:val="left"/>
+    </w:lvl>
+  </w:abstractNum>
   <w:abstractNum w:abstractNumId="1490447743">
     <w:nsid w:val="58D66D7F"/>
     <w:multiLevelType w:val="singleLevel"/>
@@ -1134,30 +1131,6 @@
       <w:start w:val="1"/>
       <w:numFmt w:val="decimal"/>
       <w:suff w:val="nothing"/>
-      <w:lvlText w:val="%1."/>
-      <w:lvlJc w:val="left"/>
-    </w:lvl>
-  </w:abstractNum>
-  <w:abstractNum w:abstractNumId="1490448327">
-    <w:nsid w:val="58D66FC7"/>
-    <w:multiLevelType w:val="singleLevel"/>
-    <w:tmpl w:val="58D66FC7"/>
-    <w:lvl w:ilvl="0" w:tentative="1">
-      <w:start w:val="1"/>
-      <w:numFmt w:val="decimal"/>
-      <w:suff w:val="space"/>
-      <w:lvlText w:val="%1."/>
-      <w:lvlJc w:val="left"/>
-    </w:lvl>
-  </w:abstractNum>
-  <w:abstractNum w:abstractNumId="1490448296">
-    <w:nsid w:val="58D66FA8"/>
-    <w:multiLevelType w:val="singleLevel"/>
-    <w:tmpl w:val="58D66FA8"/>
-    <w:lvl w:ilvl="0" w:tentative="1">
-      <w:start w:val="1"/>
-      <w:numFmt w:val="decimal"/>
-      <w:suff w:val="space"/>
       <w:lvlText w:val="%1."/>
       <w:lvlJc w:val="left"/>
     </w:lvl>

</xml_diff>